<commit_message>
Creato JavaDoc. Modificto UML, corretta Request. Modificato documento.
</commit_message>
<xml_diff>
--- a/documentazione/secondoHomework/documentazione2.docx
+++ b/documentazione/secondoHomework/documentazione2.docx
@@ -44,27 +44,7 @@
             <w:sz w:val="28"/>
             <w:szCs w:val="28"/>
           </w:rPr>
-          <w:t>Introduz</w:t>
-        </w:r>
-        <w:r>
-          <w:rPr>
-            <w:rStyle w:val="Collegamentoipertestuale"/>
-            <w:b/>
-            <w:bCs/>
-            <w:sz w:val="28"/>
-            <w:szCs w:val="28"/>
-          </w:rPr>
-          <w:t>i</w:t>
-        </w:r>
-        <w:r>
-          <w:rPr>
-            <w:rStyle w:val="Collegamentoipertestuale"/>
-            <w:b/>
-            <w:bCs/>
-            <w:sz w:val="28"/>
-            <w:szCs w:val="28"/>
-          </w:rPr>
-          <w:t>one</w:t>
+          <w:t>Introduzione</w:t>
         </w:r>
       </w:hyperlink>
     </w:p>
@@ -91,57 +71,7 @@
             <w:sz w:val="28"/>
             <w:szCs w:val="28"/>
           </w:rPr>
-          <w:t>Descr</w:t>
-        </w:r>
-        <w:r>
-          <w:rPr>
-            <w:rStyle w:val="Collegamentoipertestuale"/>
-            <w:b/>
-            <w:bCs/>
-            <w:sz w:val="28"/>
-            <w:szCs w:val="28"/>
-          </w:rPr>
-          <w:t>i</w:t>
-        </w:r>
-        <w:r>
-          <w:rPr>
-            <w:rStyle w:val="Collegamentoipertestuale"/>
-            <w:b/>
-            <w:bCs/>
-            <w:sz w:val="28"/>
-            <w:szCs w:val="28"/>
-          </w:rPr>
-          <w:t>z</w:t>
-        </w:r>
-        <w:r>
-          <w:rPr>
-            <w:rStyle w:val="Collegamentoipertestuale"/>
-            <w:b/>
-            <w:bCs/>
-            <w:sz w:val="28"/>
-            <w:szCs w:val="28"/>
-          </w:rPr>
-          <w:t>ion</w:t>
-        </w:r>
-        <w:r>
-          <w:rPr>
-            <w:rStyle w:val="Collegamentoipertestuale"/>
-            <w:b/>
-            <w:bCs/>
-            <w:sz w:val="28"/>
-            <w:szCs w:val="28"/>
-          </w:rPr>
-          <w:t>e</w:t>
-        </w:r>
-        <w:r>
-          <w:rPr>
-            <w:rStyle w:val="Collegamentoipertestuale"/>
-            <w:b/>
-            <w:bCs/>
-            <w:sz w:val="28"/>
-            <w:szCs w:val="28"/>
-          </w:rPr>
-          <w:t xml:space="preserve"> Problema</w:t>
+          <w:t>Descrizione Problema</w:t>
         </w:r>
       </w:hyperlink>
     </w:p>
@@ -168,27 +98,7 @@
             <w:sz w:val="28"/>
             <w:szCs w:val="28"/>
           </w:rPr>
-          <w:t>Progettazio</w:t>
-        </w:r>
-        <w:r>
-          <w:rPr>
-            <w:rStyle w:val="Collegamentoipertestuale"/>
-            <w:b/>
-            <w:bCs/>
-            <w:sz w:val="28"/>
-            <w:szCs w:val="28"/>
-          </w:rPr>
-          <w:t>n</w:t>
-        </w:r>
-        <w:r>
-          <w:rPr>
-            <w:rStyle w:val="Collegamentoipertestuale"/>
-            <w:b/>
-            <w:bCs/>
-            <w:sz w:val="28"/>
-            <w:szCs w:val="28"/>
-          </w:rPr>
-          <w:t xml:space="preserve">e </w:t>
+          <w:t xml:space="preserve">Progettazione </w:t>
         </w:r>
         <w:r>
           <w:rPr>
@@ -235,27 +145,7 @@
             <w:sz w:val="28"/>
             <w:szCs w:val="28"/>
           </w:rPr>
-          <w:t>Cla</w:t>
-        </w:r>
-        <w:r>
-          <w:rPr>
-            <w:rStyle w:val="Collegamentoipertestuale"/>
-            <w:b/>
-            <w:bCs/>
-            <w:sz w:val="28"/>
-            <w:szCs w:val="28"/>
-          </w:rPr>
-          <w:t>s</w:t>
-        </w:r>
-        <w:r>
-          <w:rPr>
-            <w:rStyle w:val="Collegamentoipertestuale"/>
-            <w:b/>
-            <w:bCs/>
-            <w:sz w:val="28"/>
-            <w:szCs w:val="28"/>
-          </w:rPr>
-          <w:t>s Diagram</w:t>
+          <w:t>Class Diagram</w:t>
         </w:r>
       </w:hyperlink>
     </w:p>
@@ -282,27 +172,7 @@
             <w:sz w:val="28"/>
             <w:szCs w:val="28"/>
           </w:rPr>
-          <w:t>Ana</w:t>
-        </w:r>
-        <w:r>
-          <w:rPr>
-            <w:rStyle w:val="Collegamentoipertestuale"/>
-            <w:b/>
-            <w:bCs/>
-            <w:sz w:val="28"/>
-            <w:szCs w:val="28"/>
-          </w:rPr>
-          <w:t>l</w:t>
-        </w:r>
-        <w:r>
-          <w:rPr>
-            <w:rStyle w:val="Collegamentoipertestuale"/>
-            <w:b/>
-            <w:bCs/>
-            <w:sz w:val="28"/>
-            <w:szCs w:val="28"/>
-          </w:rPr>
-          <w:t>isi delle Classi</w:t>
+          <w:t>Analisi delle Classi</w:t>
         </w:r>
       </w:hyperlink>
     </w:p>
@@ -329,27 +199,7 @@
             <w:sz w:val="28"/>
             <w:szCs w:val="28"/>
           </w:rPr>
-          <w:t>Platfo</w:t>
-        </w:r>
-        <w:r>
-          <w:rPr>
-            <w:rStyle w:val="Collegamentoipertestuale"/>
-            <w:b/>
-            <w:bCs/>
-            <w:sz w:val="28"/>
-            <w:szCs w:val="28"/>
-          </w:rPr>
-          <w:t>r</w:t>
-        </w:r>
-        <w:r>
-          <w:rPr>
-            <w:rStyle w:val="Collegamentoipertestuale"/>
-            <w:b/>
-            <w:bCs/>
-            <w:sz w:val="28"/>
-            <w:szCs w:val="28"/>
-          </w:rPr>
-          <w:t>mAdmin</w:t>
+          <w:t>PlatformAdmin</w:t>
         </w:r>
       </w:hyperlink>
     </w:p>
@@ -376,27 +226,7 @@
             <w:sz w:val="28"/>
             <w:szCs w:val="28"/>
           </w:rPr>
-          <w:t>Per</w:t>
-        </w:r>
-        <w:r>
-          <w:rPr>
-            <w:rStyle w:val="Collegamentoipertestuale"/>
-            <w:b/>
-            <w:bCs/>
-            <w:sz w:val="28"/>
-            <w:szCs w:val="28"/>
-          </w:rPr>
-          <w:t>s</w:t>
-        </w:r>
-        <w:r>
-          <w:rPr>
-            <w:rStyle w:val="Collegamentoipertestuale"/>
-            <w:b/>
-            <w:bCs/>
-            <w:sz w:val="28"/>
-            <w:szCs w:val="28"/>
-          </w:rPr>
-          <w:t>on</w:t>
+          <w:t>Person</w:t>
         </w:r>
       </w:hyperlink>
     </w:p>
@@ -423,27 +253,7 @@
             <w:sz w:val="28"/>
             <w:szCs w:val="28"/>
           </w:rPr>
-          <w:t>Us</w:t>
-        </w:r>
-        <w:r>
-          <w:rPr>
-            <w:rStyle w:val="Collegamentoipertestuale"/>
-            <w:b/>
-            <w:bCs/>
-            <w:sz w:val="28"/>
-            <w:szCs w:val="28"/>
-          </w:rPr>
-          <w:t>e</w:t>
-        </w:r>
-        <w:r>
-          <w:rPr>
-            <w:rStyle w:val="Collegamentoipertestuale"/>
-            <w:b/>
-            <w:bCs/>
-            <w:sz w:val="28"/>
-            <w:szCs w:val="28"/>
-          </w:rPr>
-          <w:t>r</w:t>
+          <w:t>User</w:t>
         </w:r>
       </w:hyperlink>
     </w:p>
@@ -470,27 +280,7 @@
             <w:sz w:val="28"/>
             <w:szCs w:val="28"/>
           </w:rPr>
-          <w:t>Or</w:t>
-        </w:r>
-        <w:r>
-          <w:rPr>
-            <w:rStyle w:val="Collegamentoipertestuale"/>
-            <w:b/>
-            <w:bCs/>
-            <w:sz w:val="28"/>
-            <w:szCs w:val="28"/>
-          </w:rPr>
-          <w:t>g</w:t>
-        </w:r>
-        <w:r>
-          <w:rPr>
-            <w:rStyle w:val="Collegamentoipertestuale"/>
-            <w:b/>
-            <w:bCs/>
-            <w:sz w:val="28"/>
-            <w:szCs w:val="28"/>
-          </w:rPr>
-          <w:t>anizer</w:t>
+          <w:t>Organizer</w:t>
         </w:r>
       </w:hyperlink>
     </w:p>
@@ -517,27 +307,7 @@
             <w:sz w:val="28"/>
             <w:szCs w:val="28"/>
           </w:rPr>
-          <w:t>Jud</w:t>
-        </w:r>
-        <w:r>
-          <w:rPr>
-            <w:rStyle w:val="Collegamentoipertestuale"/>
-            <w:b/>
-            <w:bCs/>
-            <w:sz w:val="28"/>
-            <w:szCs w:val="28"/>
-          </w:rPr>
-          <w:t>j</w:t>
-        </w:r>
-        <w:r>
-          <w:rPr>
-            <w:rStyle w:val="Collegamentoipertestuale"/>
-            <w:b/>
-            <w:bCs/>
-            <w:sz w:val="28"/>
-            <w:szCs w:val="28"/>
-          </w:rPr>
-          <w:t>e</w:t>
+          <w:t>Judje</w:t>
         </w:r>
       </w:hyperlink>
     </w:p>
@@ -564,27 +334,7 @@
             <w:sz w:val="28"/>
             <w:szCs w:val="28"/>
           </w:rPr>
-          <w:t>Par</w:t>
-        </w:r>
-        <w:r>
-          <w:rPr>
-            <w:rStyle w:val="Collegamentoipertestuale"/>
-            <w:b/>
-            <w:bCs/>
-            <w:sz w:val="28"/>
-            <w:szCs w:val="28"/>
-          </w:rPr>
-          <w:t>t</w:t>
-        </w:r>
-        <w:r>
-          <w:rPr>
-            <w:rStyle w:val="Collegamentoipertestuale"/>
-            <w:b/>
-            <w:bCs/>
-            <w:sz w:val="28"/>
-            <w:szCs w:val="28"/>
-          </w:rPr>
-          <w:t>icipant</w:t>
+          <w:t>Participant</w:t>
         </w:r>
       </w:hyperlink>
     </w:p>
@@ -611,27 +361,7 @@
             <w:sz w:val="28"/>
             <w:szCs w:val="28"/>
           </w:rPr>
-          <w:t>Hac</w:t>
-        </w:r>
-        <w:r>
-          <w:rPr>
-            <w:rStyle w:val="Collegamentoipertestuale"/>
-            <w:b/>
-            <w:bCs/>
-            <w:sz w:val="28"/>
-            <w:szCs w:val="28"/>
-          </w:rPr>
-          <w:t>k</w:t>
-        </w:r>
-        <w:r>
-          <w:rPr>
-            <w:rStyle w:val="Collegamentoipertestuale"/>
-            <w:b/>
-            <w:bCs/>
-            <w:sz w:val="28"/>
-            <w:szCs w:val="28"/>
-          </w:rPr>
-          <w:t>athon</w:t>
+          <w:t>Hackathon</w:t>
         </w:r>
       </w:hyperlink>
     </w:p>
@@ -658,8 +388,25 @@
             <w:sz w:val="28"/>
             <w:szCs w:val="28"/>
           </w:rPr>
-          <w:t>Te</w:t>
+          <w:t>Team</w:t>
         </w:r>
+      </w:hyperlink>
+    </w:p>
+    <w:p>
+      <w:pPr>
+        <w:pStyle w:val="Paragrafoelenco"/>
+        <w:numPr>
+          <w:ilvl w:val="2"/>
+          <w:numId w:val="21"/>
+        </w:numPr>
+        <w:rPr>
+          <w:b/>
+          <w:bCs/>
+          <w:sz w:val="28"/>
+          <w:szCs w:val="28"/>
+        </w:rPr>
+      </w:pPr>
+      <w:hyperlink w:anchor="CLDocument" w:history="1">
         <w:r>
           <w:rPr>
             <w:rStyle w:val="Collegamentoipertestuale"/>
@@ -668,108 +415,9 @@
             <w:sz w:val="28"/>
             <w:szCs w:val="28"/>
           </w:rPr>
-          <w:t>a</w:t>
-        </w:r>
-        <w:r>
-          <w:rPr>
-            <w:rStyle w:val="Collegamentoipertestuale"/>
-            <w:b/>
-            <w:bCs/>
-            <w:sz w:val="28"/>
-            <w:szCs w:val="28"/>
-          </w:rPr>
-          <w:t>m</w:t>
+          <w:t>Document</w:t>
         </w:r>
       </w:hyperlink>
-    </w:p>
-    <w:p>
-      <w:pPr>
-        <w:pStyle w:val="Paragrafoelenco"/>
-        <w:numPr>
-          <w:ilvl w:val="2"/>
-          <w:numId w:val="21"/>
-        </w:numPr>
-        <w:rPr>
-          <w:b/>
-          <w:bCs/>
-          <w:sz w:val="28"/>
-          <w:szCs w:val="28"/>
-        </w:rPr>
-      </w:pPr>
-      <w:r>
-        <w:rPr>
-          <w:b/>
-          <w:bCs/>
-          <w:sz w:val="28"/>
-          <w:szCs w:val="28"/>
-        </w:rPr>
-        <w:fldChar w:fldCharType="begin"/>
-      </w:r>
-      <w:r>
-        <w:rPr>
-          <w:b/>
-          <w:bCs/>
-          <w:sz w:val="28"/>
-          <w:szCs w:val="28"/>
-        </w:rPr>
-        <w:instrText>HYPERLINK  \l "CLDocument"</w:instrText>
-      </w:r>
-      <w:r>
-        <w:rPr>
-          <w:b/>
-          <w:bCs/>
-          <w:sz w:val="28"/>
-          <w:szCs w:val="28"/>
-        </w:rPr>
-      </w:r>
-      <w:r>
-        <w:rPr>
-          <w:b/>
-          <w:bCs/>
-          <w:sz w:val="28"/>
-          <w:szCs w:val="28"/>
-        </w:rPr>
-        <w:fldChar w:fldCharType="separate"/>
-      </w:r>
-      <w:r>
-        <w:rPr>
-          <w:rStyle w:val="Collegamentoipertestuale"/>
-          <w:b/>
-          <w:bCs/>
-          <w:sz w:val="28"/>
-          <w:szCs w:val="28"/>
-        </w:rPr>
-        <w:t>Docu</w:t>
-      </w:r>
-      <w:r>
-        <w:rPr>
-          <w:rStyle w:val="Collegamentoipertestuale"/>
-          <w:b/>
-          <w:bCs/>
-          <w:sz w:val="28"/>
-          <w:szCs w:val="28"/>
-        </w:rPr>
-        <w:t>m</w:t>
-      </w:r>
-      <w:r>
-        <w:rPr>
-          <w:rStyle w:val="Collegamentoipertestuale"/>
-          <w:b/>
-          <w:bCs/>
-          <w:sz w:val="28"/>
-          <w:szCs w:val="28"/>
-        </w:rPr>
-        <w:t>ent</w:t>
-      </w:r>
-      <w:r>
-        <w:rPr>
-          <w:b/>
-          <w:bCs/>
-          <w:sz w:val="28"/>
-          <w:szCs w:val="28"/>
-        </w:rPr>
-        <w:fldChar w:fldCharType="end"/>
-      </w:r>
     </w:p>
     <w:p>
       <w:pPr>
@@ -794,27 +442,7 @@
             <w:sz w:val="28"/>
             <w:szCs w:val="28"/>
           </w:rPr>
-          <w:t>Analisi asso</w:t>
-        </w:r>
-        <w:r>
-          <w:rPr>
-            <w:rStyle w:val="Collegamentoipertestuale"/>
-            <w:b/>
-            <w:bCs/>
-            <w:sz w:val="28"/>
-            <w:szCs w:val="28"/>
-          </w:rPr>
-          <w:t>c</w:t>
-        </w:r>
-        <w:r>
-          <w:rPr>
-            <w:rStyle w:val="Collegamentoipertestuale"/>
-            <w:b/>
-            <w:bCs/>
-            <w:sz w:val="28"/>
-            <w:szCs w:val="28"/>
-          </w:rPr>
-          <w:t xml:space="preserve">iazioni e </w:t>
+          <w:t xml:space="preserve">Analisi associazioni e </w:t>
         </w:r>
         <w:r>
           <w:rPr>
@@ -861,7 +489,223 @@
             <w:sz w:val="28"/>
             <w:szCs w:val="28"/>
           </w:rPr>
-          <w:t>Platf</w:t>
+          <w:t>PlatformAdmin</w:t>
+        </w:r>
+      </w:hyperlink>
+    </w:p>
+    <w:p>
+      <w:pPr>
+        <w:pStyle w:val="Paragrafoelenco"/>
+        <w:numPr>
+          <w:ilvl w:val="2"/>
+          <w:numId w:val="21"/>
+        </w:numPr>
+        <w:rPr>
+          <w:b/>
+          <w:bCs/>
+          <w:sz w:val="28"/>
+          <w:szCs w:val="28"/>
+        </w:rPr>
+      </w:pPr>
+      <w:hyperlink w:anchor="AGPerson" w:history="1">
+        <w:r>
+          <w:rPr>
+            <w:rStyle w:val="Collegamentoipertestuale"/>
+            <w:b/>
+            <w:bCs/>
+            <w:sz w:val="28"/>
+            <w:szCs w:val="28"/>
+          </w:rPr>
+          <w:t>Person</w:t>
+        </w:r>
+      </w:hyperlink>
+    </w:p>
+    <w:p>
+      <w:pPr>
+        <w:pStyle w:val="Paragrafoelenco"/>
+        <w:numPr>
+          <w:ilvl w:val="2"/>
+          <w:numId w:val="21"/>
+        </w:numPr>
+        <w:rPr>
+          <w:b/>
+          <w:bCs/>
+          <w:sz w:val="28"/>
+          <w:szCs w:val="28"/>
+        </w:rPr>
+      </w:pPr>
+      <w:hyperlink w:anchor="AGUser" w:history="1">
+        <w:r>
+          <w:rPr>
+            <w:rStyle w:val="Collegamentoipertestuale"/>
+            <w:b/>
+            <w:bCs/>
+            <w:sz w:val="28"/>
+            <w:szCs w:val="28"/>
+          </w:rPr>
+          <w:t>User</w:t>
+        </w:r>
+      </w:hyperlink>
+    </w:p>
+    <w:p>
+      <w:pPr>
+        <w:pStyle w:val="Paragrafoelenco"/>
+        <w:numPr>
+          <w:ilvl w:val="2"/>
+          <w:numId w:val="21"/>
+        </w:numPr>
+        <w:rPr>
+          <w:b/>
+          <w:bCs/>
+          <w:sz w:val="28"/>
+          <w:szCs w:val="28"/>
+        </w:rPr>
+      </w:pPr>
+      <w:hyperlink w:anchor="AGOrganizer" w:history="1">
+        <w:r>
+          <w:rPr>
+            <w:rStyle w:val="Collegamentoipertestuale"/>
+            <w:b/>
+            <w:bCs/>
+            <w:sz w:val="28"/>
+            <w:szCs w:val="28"/>
+          </w:rPr>
+          <w:t>Organizer</w:t>
+        </w:r>
+      </w:hyperlink>
+    </w:p>
+    <w:p>
+      <w:pPr>
+        <w:pStyle w:val="Paragrafoelenco"/>
+        <w:numPr>
+          <w:ilvl w:val="2"/>
+          <w:numId w:val="21"/>
+        </w:numPr>
+        <w:rPr>
+          <w:b/>
+          <w:bCs/>
+          <w:sz w:val="28"/>
+          <w:szCs w:val="28"/>
+        </w:rPr>
+      </w:pPr>
+      <w:hyperlink w:anchor="AGJudje" w:history="1">
+        <w:r>
+          <w:rPr>
+            <w:rStyle w:val="Collegamentoipertestuale"/>
+            <w:b/>
+            <w:bCs/>
+            <w:sz w:val="28"/>
+            <w:szCs w:val="28"/>
+          </w:rPr>
+          <w:t>Judje</w:t>
+        </w:r>
+      </w:hyperlink>
+    </w:p>
+    <w:p>
+      <w:pPr>
+        <w:pStyle w:val="Paragrafoelenco"/>
+        <w:numPr>
+          <w:ilvl w:val="2"/>
+          <w:numId w:val="21"/>
+        </w:numPr>
+        <w:rPr>
+          <w:b/>
+          <w:bCs/>
+          <w:sz w:val="28"/>
+          <w:szCs w:val="28"/>
+        </w:rPr>
+      </w:pPr>
+      <w:hyperlink w:anchor="AGParticipant" w:history="1">
+        <w:r>
+          <w:rPr>
+            <w:rStyle w:val="Collegamentoipertestuale"/>
+            <w:b/>
+            <w:bCs/>
+            <w:sz w:val="28"/>
+            <w:szCs w:val="28"/>
+          </w:rPr>
+          <w:t>Participant</w:t>
+        </w:r>
+      </w:hyperlink>
+    </w:p>
+    <w:p>
+      <w:pPr>
+        <w:pStyle w:val="Paragrafoelenco"/>
+        <w:numPr>
+          <w:ilvl w:val="2"/>
+          <w:numId w:val="21"/>
+        </w:numPr>
+        <w:rPr>
+          <w:b/>
+          <w:bCs/>
+          <w:sz w:val="28"/>
+          <w:szCs w:val="28"/>
+        </w:rPr>
+      </w:pPr>
+      <w:hyperlink w:anchor="AGHackathon" w:history="1">
+        <w:r>
+          <w:rPr>
+            <w:rStyle w:val="Collegamentoipertestuale"/>
+            <w:b/>
+            <w:bCs/>
+            <w:sz w:val="28"/>
+            <w:szCs w:val="28"/>
+          </w:rPr>
+          <w:t>Hackathon</w:t>
+        </w:r>
+      </w:hyperlink>
+    </w:p>
+    <w:p>
+      <w:pPr>
+        <w:pStyle w:val="Paragrafoelenco"/>
+        <w:numPr>
+          <w:ilvl w:val="2"/>
+          <w:numId w:val="21"/>
+        </w:numPr>
+        <w:rPr>
+          <w:b/>
+          <w:bCs/>
+          <w:sz w:val="28"/>
+          <w:szCs w:val="28"/>
+        </w:rPr>
+      </w:pPr>
+      <w:hyperlink w:anchor="AGTeam" w:history="1">
+        <w:r>
+          <w:rPr>
+            <w:rStyle w:val="Collegamentoipertestuale"/>
+            <w:b/>
+            <w:bCs/>
+            <w:sz w:val="28"/>
+            <w:szCs w:val="28"/>
+          </w:rPr>
+          <w:t>Team</w:t>
+        </w:r>
+      </w:hyperlink>
+    </w:p>
+    <w:p>
+      <w:pPr>
+        <w:pStyle w:val="Paragrafoelenco"/>
+        <w:numPr>
+          <w:ilvl w:val="2"/>
+          <w:numId w:val="21"/>
+        </w:numPr>
+        <w:rPr>
+          <w:b/>
+          <w:bCs/>
+          <w:sz w:val="28"/>
+          <w:szCs w:val="28"/>
+        </w:rPr>
+      </w:pPr>
+      <w:hyperlink w:anchor="AGDocument" w:history="1">
+        <w:r>
+          <w:rPr>
+            <w:rStyle w:val="Collegamentoipertestuale"/>
+            <w:b/>
+            <w:bCs/>
+            <w:sz w:val="28"/>
+            <w:szCs w:val="28"/>
+          </w:rPr>
+          <w:t>Docu</w:t>
         </w:r>
         <w:r>
           <w:rPr>
@@ -871,7 +715,7 @@
             <w:sz w:val="28"/>
             <w:szCs w:val="28"/>
           </w:rPr>
-          <w:t>o</w:t>
+          <w:t>m</w:t>
         </w:r>
         <w:r>
           <w:rPr>
@@ -881,7 +725,7 @@
             <w:sz w:val="28"/>
             <w:szCs w:val="28"/>
           </w:rPr>
-          <w:t>rmAdmin</w:t>
+          <w:t>ent</w:t>
         </w:r>
       </w:hyperlink>
     </w:p>
@@ -889,7 +733,7 @@
       <w:pPr>
         <w:pStyle w:val="Paragrafoelenco"/>
         <w:numPr>
-          <w:ilvl w:val="2"/>
+          <w:ilvl w:val="1"/>
           <w:numId w:val="21"/>
         </w:numPr>
         <w:rPr>
@@ -899,7 +743,7 @@
           <w:szCs w:val="28"/>
         </w:rPr>
       </w:pPr>
-      <w:hyperlink w:anchor="AGPerson" w:history="1">
+      <w:hyperlink w:anchor="AnalisiClassiAssocitive" w:history="1">
         <w:r>
           <w:rPr>
             <w:rStyle w:val="Collegamentoipertestuale"/>
@@ -908,8 +752,25 @@
             <w:sz w:val="28"/>
             <w:szCs w:val="28"/>
           </w:rPr>
-          <w:t>Perso</w:t>
+          <w:t>Analisi classi associative</w:t>
         </w:r>
+      </w:hyperlink>
+    </w:p>
+    <w:p>
+      <w:pPr>
+        <w:pStyle w:val="Paragrafoelenco"/>
+        <w:numPr>
+          <w:ilvl w:val="2"/>
+          <w:numId w:val="21"/>
+        </w:numPr>
+        <w:rPr>
+          <w:b/>
+          <w:bCs/>
+          <w:sz w:val="28"/>
+          <w:szCs w:val="28"/>
+        </w:rPr>
+      </w:pPr>
+      <w:hyperlink w:anchor="CLARequest" w:history="1">
         <w:r>
           <w:rPr>
             <w:rStyle w:val="Collegamentoipertestuale"/>
@@ -918,34 +779,7 @@
             <w:sz w:val="28"/>
             <w:szCs w:val="28"/>
           </w:rPr>
-          <w:t>n</w:t>
-        </w:r>
-      </w:hyperlink>
-    </w:p>
-    <w:p>
-      <w:pPr>
-        <w:pStyle w:val="Paragrafoelenco"/>
-        <w:numPr>
-          <w:ilvl w:val="2"/>
-          <w:numId w:val="21"/>
-        </w:numPr>
-        <w:rPr>
-          <w:b/>
-          <w:bCs/>
-          <w:sz w:val="28"/>
-          <w:szCs w:val="28"/>
-        </w:rPr>
-      </w:pPr>
-      <w:hyperlink w:anchor="AGUser" w:history="1">
-        <w:r>
-          <w:rPr>
-            <w:rStyle w:val="Collegamentoipertestuale"/>
-            <w:b/>
-            <w:bCs/>
-            <w:sz w:val="28"/>
-            <w:szCs w:val="28"/>
-          </w:rPr>
-          <w:t>Us</w:t>
+          <w:t>Requ</w:t>
         </w:r>
         <w:r>
           <w:rPr>
@@ -965,279 +799,7 @@
             <w:sz w:val="28"/>
             <w:szCs w:val="28"/>
           </w:rPr>
-          <w:t>r</w:t>
-        </w:r>
-      </w:hyperlink>
-    </w:p>
-    <w:p>
-      <w:pPr>
-        <w:pStyle w:val="Paragrafoelenco"/>
-        <w:numPr>
-          <w:ilvl w:val="2"/>
-          <w:numId w:val="21"/>
-        </w:numPr>
-        <w:rPr>
-          <w:b/>
-          <w:bCs/>
-          <w:sz w:val="28"/>
-          <w:szCs w:val="28"/>
-        </w:rPr>
-      </w:pPr>
-      <w:hyperlink w:anchor="AGOrganizer" w:history="1">
-        <w:r>
-          <w:rPr>
-            <w:rStyle w:val="Collegamentoipertestuale"/>
-            <w:b/>
-            <w:bCs/>
-            <w:sz w:val="28"/>
-            <w:szCs w:val="28"/>
-          </w:rPr>
-          <w:t>Or</w:t>
-        </w:r>
-        <w:r>
-          <w:rPr>
-            <w:rStyle w:val="Collegamentoipertestuale"/>
-            <w:b/>
-            <w:bCs/>
-            <w:sz w:val="28"/>
-            <w:szCs w:val="28"/>
-          </w:rPr>
-          <w:t>g</w:t>
-        </w:r>
-        <w:r>
-          <w:rPr>
-            <w:rStyle w:val="Collegamentoipertestuale"/>
-            <w:b/>
-            <w:bCs/>
-            <w:sz w:val="28"/>
-            <w:szCs w:val="28"/>
-          </w:rPr>
-          <w:t>anizer</w:t>
-        </w:r>
-      </w:hyperlink>
-    </w:p>
-    <w:p>
-      <w:pPr>
-        <w:pStyle w:val="Paragrafoelenco"/>
-        <w:numPr>
-          <w:ilvl w:val="2"/>
-          <w:numId w:val="21"/>
-        </w:numPr>
-        <w:rPr>
-          <w:b/>
-          <w:bCs/>
-          <w:sz w:val="28"/>
-          <w:szCs w:val="28"/>
-        </w:rPr>
-      </w:pPr>
-      <w:hyperlink w:anchor="AGJudje" w:history="1">
-        <w:r>
-          <w:rPr>
-            <w:rStyle w:val="Collegamentoipertestuale"/>
-            <w:b/>
-            <w:bCs/>
-            <w:sz w:val="28"/>
-            <w:szCs w:val="28"/>
-          </w:rPr>
-          <w:t>Jud</w:t>
-        </w:r>
-        <w:r>
-          <w:rPr>
-            <w:rStyle w:val="Collegamentoipertestuale"/>
-            <w:b/>
-            <w:bCs/>
-            <w:sz w:val="28"/>
-            <w:szCs w:val="28"/>
-          </w:rPr>
-          <w:t>j</w:t>
-        </w:r>
-        <w:r>
-          <w:rPr>
-            <w:rStyle w:val="Collegamentoipertestuale"/>
-            <w:b/>
-            <w:bCs/>
-            <w:sz w:val="28"/>
-            <w:szCs w:val="28"/>
-          </w:rPr>
-          <w:t>e</w:t>
-        </w:r>
-      </w:hyperlink>
-    </w:p>
-    <w:p>
-      <w:pPr>
-        <w:pStyle w:val="Paragrafoelenco"/>
-        <w:numPr>
-          <w:ilvl w:val="2"/>
-          <w:numId w:val="21"/>
-        </w:numPr>
-        <w:rPr>
-          <w:b/>
-          <w:bCs/>
-          <w:sz w:val="28"/>
-          <w:szCs w:val="28"/>
-        </w:rPr>
-      </w:pPr>
-      <w:hyperlink w:anchor="AGParticipant" w:history="1">
-        <w:r>
-          <w:rPr>
-            <w:rStyle w:val="Collegamentoipertestuale"/>
-            <w:b/>
-            <w:bCs/>
-            <w:sz w:val="28"/>
-            <w:szCs w:val="28"/>
-          </w:rPr>
-          <w:t>Part</w:t>
-        </w:r>
-        <w:r>
-          <w:rPr>
-            <w:rStyle w:val="Collegamentoipertestuale"/>
-            <w:b/>
-            <w:bCs/>
-            <w:sz w:val="28"/>
-            <w:szCs w:val="28"/>
-          </w:rPr>
-          <w:t>i</w:t>
-        </w:r>
-        <w:r>
-          <w:rPr>
-            <w:rStyle w:val="Collegamentoipertestuale"/>
-            <w:b/>
-            <w:bCs/>
-            <w:sz w:val="28"/>
-            <w:szCs w:val="28"/>
-          </w:rPr>
-          <w:t>cipant</w:t>
-        </w:r>
-      </w:hyperlink>
-    </w:p>
-    <w:p>
-      <w:pPr>
-        <w:pStyle w:val="Paragrafoelenco"/>
-        <w:numPr>
-          <w:ilvl w:val="2"/>
-          <w:numId w:val="21"/>
-        </w:numPr>
-        <w:rPr>
-          <w:b/>
-          <w:bCs/>
-          <w:sz w:val="28"/>
-          <w:szCs w:val="28"/>
-        </w:rPr>
-      </w:pPr>
-      <w:hyperlink w:anchor="AGHackathon" w:history="1">
-        <w:r>
-          <w:rPr>
-            <w:rStyle w:val="Collegamentoipertestuale"/>
-            <w:b/>
-            <w:bCs/>
-            <w:sz w:val="28"/>
-            <w:szCs w:val="28"/>
-          </w:rPr>
-          <w:t>Hac</w:t>
-        </w:r>
-        <w:r>
-          <w:rPr>
-            <w:rStyle w:val="Collegamentoipertestuale"/>
-            <w:b/>
-            <w:bCs/>
-            <w:sz w:val="28"/>
-            <w:szCs w:val="28"/>
-          </w:rPr>
-          <w:t>k</w:t>
-        </w:r>
-        <w:r>
-          <w:rPr>
-            <w:rStyle w:val="Collegamentoipertestuale"/>
-            <w:b/>
-            <w:bCs/>
-            <w:sz w:val="28"/>
-            <w:szCs w:val="28"/>
-          </w:rPr>
-          <w:t>athon</w:t>
-        </w:r>
-      </w:hyperlink>
-    </w:p>
-    <w:p>
-      <w:pPr>
-        <w:pStyle w:val="Paragrafoelenco"/>
-        <w:numPr>
-          <w:ilvl w:val="2"/>
-          <w:numId w:val="21"/>
-        </w:numPr>
-        <w:rPr>
-          <w:b/>
-          <w:bCs/>
-          <w:sz w:val="28"/>
-          <w:szCs w:val="28"/>
-        </w:rPr>
-      </w:pPr>
-      <w:hyperlink w:anchor="AGTeam" w:history="1">
-        <w:r>
-          <w:rPr>
-            <w:rStyle w:val="Collegamentoipertestuale"/>
-            <w:b/>
-            <w:bCs/>
-            <w:sz w:val="28"/>
-            <w:szCs w:val="28"/>
-          </w:rPr>
-          <w:t>Tea</w:t>
-        </w:r>
-        <w:r>
-          <w:rPr>
-            <w:rStyle w:val="Collegamentoipertestuale"/>
-            <w:b/>
-            <w:bCs/>
-            <w:sz w:val="28"/>
-            <w:szCs w:val="28"/>
-          </w:rPr>
-          <w:t>m</w:t>
-        </w:r>
-      </w:hyperlink>
-    </w:p>
-    <w:p>
-      <w:pPr>
-        <w:pStyle w:val="Paragrafoelenco"/>
-        <w:numPr>
-          <w:ilvl w:val="2"/>
-          <w:numId w:val="21"/>
-        </w:numPr>
-        <w:rPr>
-          <w:b/>
-          <w:bCs/>
-          <w:sz w:val="28"/>
-          <w:szCs w:val="28"/>
-        </w:rPr>
-      </w:pPr>
-      <w:hyperlink w:anchor="AGDocument" w:history="1">
-        <w:r>
-          <w:rPr>
-            <w:rStyle w:val="Collegamentoipertestuale"/>
-            <w:b/>
-            <w:bCs/>
-            <w:sz w:val="28"/>
-            <w:szCs w:val="28"/>
-          </w:rPr>
-          <w:t>Doc</w:t>
-        </w:r>
-        <w:r>
-          <w:rPr>
-            <w:rStyle w:val="Collegamentoipertestuale"/>
-            <w:b/>
-            <w:bCs/>
-            <w:sz w:val="28"/>
-            <w:szCs w:val="28"/>
-          </w:rPr>
-          <w:t>u</w:t>
-        </w:r>
-        <w:r>
-          <w:rPr>
-            <w:rStyle w:val="Collegamentoipertestuale"/>
-            <w:b/>
-            <w:bCs/>
-            <w:sz w:val="28"/>
-            <w:szCs w:val="28"/>
-          </w:rPr>
-          <w:t>ment</w:t>
+          <w:t>st</w:t>
         </w:r>
       </w:hyperlink>
     </w:p>
@@ -1264,37 +826,7 @@
             <w:sz w:val="28"/>
             <w:szCs w:val="28"/>
           </w:rPr>
-          <w:t>Conclusi</w:t>
-        </w:r>
-        <w:r>
-          <w:rPr>
-            <w:rStyle w:val="Collegamentoipertestuale"/>
-            <w:b/>
-            <w:bCs/>
-            <w:sz w:val="28"/>
-            <w:szCs w:val="28"/>
-          </w:rPr>
-          <w:t>o</w:t>
-        </w:r>
-        <w:r>
-          <w:rPr>
-            <w:rStyle w:val="Collegamentoipertestuale"/>
-            <w:b/>
-            <w:bCs/>
-            <w:sz w:val="28"/>
-            <w:szCs w:val="28"/>
-          </w:rPr>
-          <w:t>n</w:t>
-        </w:r>
-        <w:r>
-          <w:rPr>
-            <w:rStyle w:val="Collegamentoipertestuale"/>
-            <w:b/>
-            <w:bCs/>
-            <w:sz w:val="28"/>
-            <w:szCs w:val="28"/>
-          </w:rPr>
-          <w:t>i</w:t>
+          <w:t>Conclusioni</w:t>
         </w:r>
       </w:hyperlink>
     </w:p>
@@ -1331,27 +863,7 @@
             <w:sz w:val="28"/>
             <w:szCs w:val="28"/>
           </w:rPr>
-          <w:t>Reposit</w:t>
-        </w:r>
-        <w:r>
-          <w:rPr>
-            <w:rStyle w:val="Collegamentoipertestuale"/>
-            <w:b/>
-            <w:bCs/>
-            <w:sz w:val="28"/>
-            <w:szCs w:val="28"/>
-          </w:rPr>
-          <w:t>o</w:t>
-        </w:r>
-        <w:r>
-          <w:rPr>
-            <w:rStyle w:val="Collegamentoipertestuale"/>
-            <w:b/>
-            <w:bCs/>
-            <w:sz w:val="28"/>
-            <w:szCs w:val="28"/>
-          </w:rPr>
-          <w:t>ry</w:t>
+          <w:t>Repository</w:t>
         </w:r>
         <w:r>
           <w:rPr>
@@ -1404,16 +916,6 @@
           <w:szCs w:val="32"/>
         </w:rPr>
       </w:pPr>
-    </w:p>
-    <w:p>
-      <w:pPr>
-        <w:rPr>
-          <w:b/>
-          <w:bCs/>
-          <w:sz w:val="32"/>
-          <w:szCs w:val="32"/>
-        </w:rPr>
-      </w:pPr>
       <w:bookmarkStart w:id="0" w:name="Introduzione"/>
       <w:bookmarkEnd w:id="0"/>
     </w:p>
@@ -1688,21 +1190,133 @@
           <w:noProof/>
         </w:rPr>
         <w:pict w14:anchorId="45123726">
+          <v:rect id="_x0000_i1032" alt="" style="width:481.9pt;height:.05pt;mso-width-percent:0;mso-height-percent:0;mso-width-percent:0;mso-height-percent:0" o:hralign="center" o:hrstd="t" o:hr="t" fillcolor="#a0a0a0" stroked="f"/>
+        </w:pict>
+      </w:r>
+    </w:p>
+    <w:p>
+      <w:pPr>
+        <w:rPr>
+          <w:b/>
+          <w:bCs/>
+          <w:sz w:val="32"/>
+          <w:szCs w:val="32"/>
+        </w:rPr>
+      </w:pPr>
+      <w:bookmarkStart w:id="1" w:name="DescrizioneProblema"/>
+      <w:bookmarkEnd w:id="1"/>
+      <w:r>
+        <w:rPr>
+          <w:b/>
+          <w:bCs/>
+          <w:sz w:val="32"/>
+          <w:szCs w:val="32"/>
+        </w:rPr>
+        <w:t>1.</w:t>
+      </w:r>
+      <w:r>
+        <w:rPr>
+          <w:b/>
+          <w:bCs/>
+          <w:sz w:val="32"/>
+          <w:szCs w:val="32"/>
+        </w:rPr>
+        <w:t xml:space="preserve">1. </w:t>
+      </w:r>
+      <w:r>
+        <w:rPr>
+          <w:b/>
+          <w:bCs/>
+          <w:sz w:val="32"/>
+          <w:szCs w:val="32"/>
+        </w:rPr>
+        <w:t>Descrizione Problema</w:t>
+      </w:r>
+    </w:p>
+    <w:p>
+      <w:r>
+        <w:t xml:space="preserve">L’obiettivo del progetto è quello di creare un programma che dia la possibilità di creare vari Hackathon </w:t>
+      </w:r>
+      <w:proofErr w:type="gramStart"/>
+      <w:r>
+        <w:t>e  gestire</w:t>
+      </w:r>
+      <w:proofErr w:type="gramEnd"/>
+      <w:r>
+        <w:t xml:space="preserve"> tutte le attività legate </w:t>
+      </w:r>
+      <w:r>
+        <w:t>a questi</w:t>
+      </w:r>
+      <w:r>
+        <w:t xml:space="preserve"> ultimi</w:t>
+      </w:r>
+      <w:r>
+        <w:t>.</w:t>
+      </w:r>
+      <w:r>
+        <w:br/>
+        <w:t>I vari utenti che accedono al</w:t>
+      </w:r>
+      <w:r>
+        <w:t xml:space="preserve"> sistema </w:t>
+      </w:r>
+      <w:r>
+        <w:t>dovranno essere divisi in varie categorie in base ai loro ruoli</w:t>
+      </w:r>
+      <w:r>
+        <w:t xml:space="preserve">, e avranno delle loro aree personali per svolgere tutte le attività inerenti </w:t>
+      </w:r>
+      <w:proofErr w:type="gramStart"/>
+      <w:r>
+        <w:t>l’Hackathon</w:t>
+      </w:r>
+      <w:proofErr w:type="gramEnd"/>
+      <w:r>
+        <w:t>.</w:t>
+      </w:r>
+      <w:r>
+        <w:t xml:space="preserve"> </w:t>
+      </w:r>
+      <w:r>
+        <w:br/>
+        <w:t xml:space="preserve">Il programma dovrà comportarsi come un gestionale per utenti come l’admin, l’organizzatore e il giudice, permettendo quindi di poter operare direttamente sul singolo Hackathon, mentre per utenti, partecipanti e </w:t>
+      </w:r>
+      <w:proofErr w:type="gramStart"/>
+      <w:r>
+        <w:t>team</w:t>
+      </w:r>
+      <w:proofErr w:type="gramEnd"/>
+      <w:r>
+        <w:t xml:space="preserve"> dovrà </w:t>
+      </w:r>
+      <w:r>
+        <w:t>mettere a disposizione delle funzioni per partecipare effettivamente all’Hackathon.</w:t>
+      </w:r>
+      <w:r>
+        <w:br/>
+      </w:r>
+    </w:p>
+    <w:p>
+      <w:r>
+        <w:rPr>
+          <w:noProof/>
+        </w:rPr>
+        <w:pict w14:anchorId="1B6AE14E">
           <v:rect id="_x0000_i1031" alt="" style="width:481.9pt;height:.05pt;mso-width-percent:0;mso-height-percent:0;mso-width-percent:0;mso-height-percent:0" o:hralign="center" o:hrstd="t" o:hr="t" fillcolor="#a0a0a0" stroked="f"/>
         </w:pict>
       </w:r>
     </w:p>
     <w:p>
-      <w:pPr>
+      <w:r>
         <w:rPr>
           <w:b/>
           <w:bCs/>
           <w:sz w:val="32"/>
           <w:szCs w:val="32"/>
         </w:rPr>
-      </w:pPr>
-      <w:bookmarkStart w:id="1" w:name="DescrizioneProblema"/>
-      <w:bookmarkEnd w:id="1"/>
+        <w:t>2</w:t>
+      </w:r>
       <w:r>
         <w:rPr>
           <w:b/>
@@ -1710,8 +1324,10 @@
           <w:sz w:val="32"/>
           <w:szCs w:val="32"/>
         </w:rPr>
-        <w:t>1.</w:t>
-      </w:r>
+        <w:t xml:space="preserve">. </w:t>
+      </w:r>
+      <w:bookmarkStart w:id="2" w:name="ProgettazioneConcettuale"/>
+      <w:bookmarkEnd w:id="2"/>
       <w:r>
         <w:rPr>
           <w:b/>
@@ -1719,112 +1335,6 @@
           <w:sz w:val="32"/>
           <w:szCs w:val="32"/>
         </w:rPr>
-        <w:t xml:space="preserve">1. </w:t>
-      </w:r>
-      <w:r>
-        <w:rPr>
-          <w:b/>
-          <w:bCs/>
-          <w:sz w:val="32"/>
-          <w:szCs w:val="32"/>
-        </w:rPr>
-        <w:t>Descrizione Problema</w:t>
-      </w:r>
-    </w:p>
-    <w:p>
-      <w:r>
-        <w:t xml:space="preserve">L’obiettivo del progetto è quello di creare un programma che dia la possibilità di creare vari Hackathon e  gestire tutte le attività legate </w:t>
-      </w:r>
-      <w:r>
-        <w:t>a questi</w:t>
-      </w:r>
-      <w:r>
-        <w:t xml:space="preserve"> ultimi</w:t>
-      </w:r>
-      <w:r>
-        <w:t>.</w:t>
-      </w:r>
-      <w:r>
-        <w:br/>
-        <w:t>I vari utenti che accedono al</w:t>
-      </w:r>
-      <w:r>
-        <w:t xml:space="preserve"> sistema </w:t>
-      </w:r>
-      <w:r>
-        <w:t>dovranno essere divisi in varie categorie in base ai loro ruoli</w:t>
-      </w:r>
-      <w:r>
-        <w:t xml:space="preserve">, e avranno delle loro aree personali per svolgere tutte le attività inerenti </w:t>
-      </w:r>
-      <w:proofErr w:type="gramStart"/>
-      <w:r>
-        <w:t>l’Hackathon</w:t>
-      </w:r>
-      <w:proofErr w:type="gramEnd"/>
-      <w:r>
-        <w:t>.</w:t>
-      </w:r>
-      <w:r>
-        <w:t xml:space="preserve"> </w:t>
-      </w:r>
-      <w:r>
-        <w:br/>
-        <w:t xml:space="preserve">Il programma dovrà comportarsi come un gestionale per utenti come l’admin, l’organizzatore e il giudice, permettendo quindi di poter operare direttamente sul singolo Hackathon, mentre per utenti, partecipanti e </w:t>
-      </w:r>
-      <w:proofErr w:type="gramStart"/>
-      <w:r>
-        <w:t>team</w:t>
-      </w:r>
-      <w:proofErr w:type="gramEnd"/>
-      <w:r>
-        <w:t xml:space="preserve"> dovrà </w:t>
-      </w:r>
-      <w:r>
-        <w:t>mettere a disposizione delle funzioni per partecipare effettivamente all’Hackathon.</w:t>
-      </w:r>
-      <w:r>
-        <w:br/>
-      </w:r>
-    </w:p>
-    <w:p>
-      <w:r>
-        <w:rPr>
-          <w:noProof/>
-        </w:rPr>
-        <w:pict w14:anchorId="1B6AE14E">
-          <v:rect id="_x0000_i1030" alt="" style="width:481.9pt;height:.05pt;mso-width-percent:0;mso-height-percent:0;mso-width-percent:0;mso-height-percent:0" o:hralign="center" o:hrstd="t" o:hr="t" fillcolor="#a0a0a0" stroked="f"/>
-        </w:pict>
-      </w:r>
-    </w:p>
-    <w:p>
-      <w:r>
-        <w:rPr>
-          <w:b/>
-          <w:bCs/>
-          <w:sz w:val="32"/>
-          <w:szCs w:val="32"/>
-        </w:rPr>
-        <w:t>2</w:t>
-      </w:r>
-      <w:r>
-        <w:rPr>
-          <w:b/>
-          <w:bCs/>
-          <w:sz w:val="32"/>
-          <w:szCs w:val="32"/>
-        </w:rPr>
-        <w:t xml:space="preserve">. </w:t>
-      </w:r>
-      <w:bookmarkStart w:id="2" w:name="ProgettazioneConcettuale"/>
-      <w:bookmarkEnd w:id="2"/>
-      <w:r>
-        <w:rPr>
-          <w:b/>
-          <w:bCs/>
-          <w:sz w:val="32"/>
-          <w:szCs w:val="32"/>
-        </w:rPr>
         <w:t>Progettazione Concettuale</w:t>
       </w:r>
       <w:r>
@@ -1862,7 +1372,7 @@
           <w:noProof/>
         </w:rPr>
         <w:pict w14:anchorId="508968CA">
-          <v:rect id="_x0000_i1029" alt="" style="width:481.9pt;height:.05pt;mso-width-percent:0;mso-height-percent:0;mso-width-percent:0;mso-height-percent:0" o:hralign="center" o:hrstd="t" o:hr="t" fillcolor="#a0a0a0" stroked="f"/>
+          <v:rect id="_x0000_i1030" alt="" style="width:481.9pt;height:.05pt;mso-width-percent:0;mso-height-percent:0;mso-width-percent:0;mso-height-percent:0" o:hralign="center" o:hrstd="t" o:hr="t" fillcolor="#a0a0a0" stroked="f"/>
         </w:pict>
       </w:r>
     </w:p>
@@ -1956,31 +1466,22 @@
           </wp:inline>
         </w:drawing>
       </w:r>
-      <w:r>
+    </w:p>
+    <w:p>
+      <w:pPr>
         <w:rPr>
           <w:b/>
           <w:bCs/>
           <w:sz w:val="32"/>
           <w:szCs w:val="32"/>
         </w:rPr>
-        <w:br/>
-      </w:r>
-    </w:p>
-    <w:p>
-      <w:pPr>
-        <w:rPr>
-          <w:b/>
-          <w:bCs/>
-          <w:sz w:val="32"/>
-          <w:szCs w:val="32"/>
-        </w:rPr>
       </w:pPr>
       <w:r>
         <w:rPr>
           <w:noProof/>
         </w:rPr>
         <w:pict w14:anchorId="05659C60">
-          <v:rect id="_x0000_i1028" alt="" style="width:481.9pt;height:.05pt;mso-width-percent:0;mso-height-percent:0;mso-width-percent:0;mso-height-percent:0" o:hralign="center" o:hrstd="t" o:hr="t" fillcolor="#a0a0a0" stroked="f"/>
+          <v:rect id="_x0000_i1029" alt="" style="width:481.9pt;height:.05pt;mso-width-percent:0;mso-height-percent:0;mso-width-percent:0;mso-height-percent:0" o:hralign="center" o:hrstd="t" o:hr="t" fillcolor="#a0a0a0" stroked="f"/>
         </w:pict>
       </w:r>
     </w:p>
@@ -2347,6 +1848,11 @@
       </w:r>
     </w:p>
     <w:p>
+      <w:pPr>
+        <w:ind w:left="360"/>
+      </w:pPr>
+    </w:p>
+    <w:p>
       <w:r>
         <w:rPr>
           <w:b/>
@@ -3744,7 +3250,7 @@
           <w:noProof/>
         </w:rPr>
         <w:pict w14:anchorId="3583CB4A">
-          <v:rect id="_x0000_i1027" alt="" style="width:481.9pt;height:.05pt;mso-width-percent:0;mso-height-percent:0;mso-width-percent:0;mso-height-percent:0" o:hralign="center" o:hrstd="t" o:hr="t" fillcolor="#a0a0a0" stroked="f"/>
+          <v:rect id="_x0000_i1028" alt="" style="width:481.9pt;height:.05pt;mso-width-percent:0;mso-height-percent:0;mso-width-percent:0;mso-height-percent:0" o:hralign="center" o:hrstd="t" o:hr="t" fillcolor="#a0a0a0" stroked="f"/>
         </w:pict>
       </w:r>
     </w:p>
@@ -4501,30 +4007,16 @@
       </w:r>
       <w:r>
         <w:br/>
-        <w:t xml:space="preserve">Abbiamo ritenuto opportuno che ogni giudice potesse votare </w:t>
-      </w:r>
-      <w:proofErr w:type="gramStart"/>
-      <w:r>
-        <w:t>ogni team</w:t>
-      </w:r>
-      <w:proofErr w:type="gramEnd"/>
-      <w:r>
-        <w:t xml:space="preserve"> e il voto finale </w:t>
-      </w:r>
-      <w:proofErr w:type="gramStart"/>
-      <w:r>
-        <w:t>del team</w:t>
-      </w:r>
-      <w:proofErr w:type="gramEnd"/>
-      <w:r>
-        <w:t xml:space="preserve"> sia dato dalla media dei voti dei singoli giudici.</w:t>
-      </w:r>
-    </w:p>
-    <w:p>
-      <w:pPr>
-        <w:rPr>
-          <w:b/>
-          <w:bCs/>
+        <w:t>Abbiamo ritenuto opportuno che ogni giudice potesse votare ogni team e il voto finale del team sia dato dalla media dei voti dei singoli giudici.</w:t>
+      </w:r>
+    </w:p>
+    <w:p>
+      <w:pPr>
+        <w:rPr>
+          <w:b/>
+          <w:bCs/>
+          <w:sz w:val="24"/>
+          <w:szCs w:val="24"/>
         </w:rPr>
       </w:pPr>
     </w:p>
@@ -5407,14 +4899,13 @@
         </w:rPr>
         <w:t>.</w:t>
       </w:r>
-    </w:p>
-    <w:p>
-      <w:pPr>
-        <w:rPr>
-          <w:b/>
-          <w:bCs/>
-        </w:rPr>
-      </w:pPr>
+      <w:r>
+        <w:rPr>
+          <w:b/>
+          <w:bCs/>
+        </w:rPr>
+        <w:br/>
+      </w:r>
     </w:p>
     <w:p>
       <w:pPr>
@@ -5428,6 +4919,304 @@
           <w:noProof/>
         </w:rPr>
         <w:pict w14:anchorId="1B2C8A3D">
+          <v:rect id="_x0000_i1027" alt="" style="width:481.9pt;height:.05pt;mso-width-percent:0;mso-height-percent:0;mso-width-percent:0;mso-height-percent:0" o:hralign="center" o:hrstd="t" o:hr="t" fillcolor="#a0a0a0" stroked="f"/>
+        </w:pict>
+      </w:r>
+    </w:p>
+    <w:p>
+      <w:pPr>
+        <w:rPr>
+          <w:b/>
+          <w:bCs/>
+          <w:sz w:val="32"/>
+          <w:szCs w:val="32"/>
+        </w:rPr>
+      </w:pPr>
+      <w:r>
+        <w:rPr>
+          <w:b/>
+          <w:bCs/>
+          <w:sz w:val="32"/>
+          <w:szCs w:val="32"/>
+        </w:rPr>
+        <w:lastRenderedPageBreak/>
+        <w:t>2.</w:t>
+      </w:r>
+      <w:r>
+        <w:rPr>
+          <w:b/>
+          <w:bCs/>
+          <w:sz w:val="32"/>
+          <w:szCs w:val="32"/>
+        </w:rPr>
+        <w:t>4</w:t>
+      </w:r>
+      <w:r>
+        <w:rPr>
+          <w:b/>
+          <w:bCs/>
+          <w:sz w:val="32"/>
+          <w:szCs w:val="32"/>
+        </w:rPr>
+        <w:t>.</w:t>
+      </w:r>
+      <w:r>
+        <w:rPr>
+          <w:b/>
+          <w:bCs/>
+          <w:sz w:val="32"/>
+          <w:szCs w:val="32"/>
+        </w:rPr>
+        <w:t xml:space="preserve"> </w:t>
+      </w:r>
+      <w:bookmarkStart w:id="24" w:name="AnalisiClassiAssocitive"/>
+      <w:bookmarkEnd w:id="24"/>
+      <w:r>
+        <w:rPr>
+          <w:b/>
+          <w:bCs/>
+          <w:sz w:val="32"/>
+          <w:szCs w:val="32"/>
+        </w:rPr>
+        <w:t xml:space="preserve">Analisi </w:t>
+      </w:r>
+      <w:r>
+        <w:rPr>
+          <w:b/>
+          <w:bCs/>
+          <w:sz w:val="32"/>
+          <w:szCs w:val="32"/>
+        </w:rPr>
+        <w:t>classi associative</w:t>
+      </w:r>
+      <w:r>
+        <w:rPr>
+          <w:b/>
+          <w:bCs/>
+          <w:sz w:val="32"/>
+          <w:szCs w:val="32"/>
+        </w:rPr>
+        <w:br/>
+      </w:r>
+    </w:p>
+    <w:p>
+      <w:pPr>
+        <w:rPr>
+          <w:b/>
+          <w:bCs/>
+          <w:sz w:val="24"/>
+          <w:szCs w:val="24"/>
+        </w:rPr>
+      </w:pPr>
+      <w:r>
+        <w:rPr>
+          <w:b/>
+          <w:bCs/>
+          <w:sz w:val="24"/>
+          <w:szCs w:val="24"/>
+        </w:rPr>
+        <w:t>2.</w:t>
+      </w:r>
+      <w:r>
+        <w:rPr>
+          <w:b/>
+          <w:bCs/>
+          <w:sz w:val="24"/>
+          <w:szCs w:val="24"/>
+        </w:rPr>
+        <w:t>4</w:t>
+      </w:r>
+      <w:r>
+        <w:rPr>
+          <w:b/>
+          <w:bCs/>
+          <w:sz w:val="24"/>
+          <w:szCs w:val="24"/>
+        </w:rPr>
+        <w:t>.</w:t>
+      </w:r>
+      <w:r>
+        <w:rPr>
+          <w:b/>
+          <w:bCs/>
+          <w:sz w:val="24"/>
+          <w:szCs w:val="24"/>
+        </w:rPr>
+        <w:t>1</w:t>
+      </w:r>
+      <w:r>
+        <w:rPr>
+          <w:b/>
+          <w:bCs/>
+          <w:sz w:val="24"/>
+          <w:szCs w:val="24"/>
+        </w:rPr>
+        <w:t xml:space="preserve">. </w:t>
+      </w:r>
+      <w:bookmarkStart w:id="25" w:name="CLARequest"/>
+      <w:bookmarkEnd w:id="25"/>
+      <w:r>
+        <w:rPr>
+          <w:b/>
+          <w:bCs/>
+          <w:sz w:val="24"/>
+          <w:szCs w:val="24"/>
+        </w:rPr>
+        <w:t>Classe</w:t>
+      </w:r>
+      <w:r>
+        <w:rPr>
+          <w:b/>
+          <w:bCs/>
+          <w:sz w:val="24"/>
+          <w:szCs w:val="24"/>
+        </w:rPr>
+        <w:t xml:space="preserve"> associativa: Request</w:t>
+      </w:r>
+      <w:r>
+        <w:rPr>
+          <w:b/>
+          <w:bCs/>
+          <w:sz w:val="24"/>
+          <w:szCs w:val="24"/>
+        </w:rPr>
+        <w:br/>
+      </w:r>
+      <w:r>
+        <w:rPr>
+          <w:b/>
+          <w:bCs/>
+          <w:sz w:val="24"/>
+          <w:szCs w:val="24"/>
+        </w:rPr>
+        <w:br/>
+        <w:t>Attributi principali:</w:t>
+      </w:r>
+      <w:r>
+        <w:rPr>
+          <w:sz w:val="24"/>
+          <w:szCs w:val="24"/>
+        </w:rPr>
+        <w:t xml:space="preserve"> message</w:t>
+      </w:r>
+      <w:r>
+        <w:rPr>
+          <w:sz w:val="24"/>
+          <w:szCs w:val="24"/>
+        </w:rPr>
+        <w:t>;</w:t>
+      </w:r>
+      <w:r>
+        <w:rPr>
+          <w:sz w:val="24"/>
+          <w:szCs w:val="24"/>
+        </w:rPr>
+        <w:br/>
+      </w:r>
+      <w:r>
+        <w:rPr>
+          <w:b/>
+          <w:bCs/>
+          <w:sz w:val="24"/>
+          <w:szCs w:val="24"/>
+        </w:rPr>
+        <w:t xml:space="preserve">Scelta progettuale: </w:t>
+      </w:r>
+      <w:r>
+        <w:rPr>
+          <w:sz w:val="24"/>
+          <w:szCs w:val="24"/>
+        </w:rPr>
+        <w:t xml:space="preserve">Ritenuto opportuno inserire la classe associativa Request per andare a identificare il messaggio motivazionale che esiste solo </w:t>
+      </w:r>
+      <w:r>
+        <w:rPr>
+          <w:sz w:val="24"/>
+          <w:szCs w:val="24"/>
+        </w:rPr>
+        <w:t>in due associazioni:</w:t>
+      </w:r>
+    </w:p>
+    <w:p>
+      <w:pPr>
+        <w:pStyle w:val="Paragrafoelenco"/>
+        <w:numPr>
+          <w:ilvl w:val="0"/>
+          <w:numId w:val="16"/>
+        </w:numPr>
+        <w:rPr>
+          <w:b/>
+          <w:bCs/>
+          <w:sz w:val="24"/>
+          <w:szCs w:val="24"/>
+        </w:rPr>
+      </w:pPr>
+      <w:r>
+        <w:rPr>
+          <w:b/>
+          <w:bCs/>
+          <w:sz w:val="24"/>
+          <w:szCs w:val="24"/>
+        </w:rPr>
+        <w:t>Associazione User – Organizer</w:t>
+      </w:r>
+      <w:r>
+        <w:rPr>
+          <w:b/>
+          <w:bCs/>
+          <w:sz w:val="24"/>
+          <w:szCs w:val="24"/>
+        </w:rPr>
+        <w:br/>
+      </w:r>
+    </w:p>
+    <w:p>
+      <w:pPr>
+        <w:pStyle w:val="Paragrafoelenco"/>
+        <w:numPr>
+          <w:ilvl w:val="0"/>
+          <w:numId w:val="16"/>
+        </w:numPr>
+        <w:rPr>
+          <w:b/>
+          <w:bCs/>
+          <w:sz w:val="24"/>
+          <w:szCs w:val="24"/>
+        </w:rPr>
+      </w:pPr>
+      <w:r>
+        <w:rPr>
+          <w:b/>
+          <w:bCs/>
+          <w:sz w:val="24"/>
+          <w:szCs w:val="24"/>
+        </w:rPr>
+        <w:t>Associazione Participant – Participant</w:t>
+      </w:r>
+      <w:r>
+        <w:rPr>
+          <w:b/>
+          <w:bCs/>
+          <w:sz w:val="24"/>
+          <w:szCs w:val="24"/>
+        </w:rPr>
+        <w:br/>
+      </w:r>
+    </w:p>
+    <w:p>
+      <w:pPr>
+        <w:rPr>
+          <w:b/>
+          <w:bCs/>
+          <w:sz w:val="32"/>
+          <w:szCs w:val="32"/>
+        </w:rPr>
+      </w:pPr>
+      <w:r>
+        <w:rPr>
+          <w:noProof/>
+        </w:rPr>
+        <w:pict w14:anchorId="7E416339">
           <v:rect id="_x0000_i1026" alt="" style="width:481.9pt;height:.05pt;mso-width-percent:0;mso-height-percent:0;mso-width-percent:0;mso-height-percent:0" o:hralign="center" o:hrstd="t" o:hr="t" fillcolor="#a0a0a0" stroked="f"/>
         </w:pict>
       </w:r>
@@ -5448,7 +5237,6 @@
           <w:sz w:val="32"/>
           <w:szCs w:val="32"/>
         </w:rPr>
-        <w:lastRenderedPageBreak/>
         <w:t>3</w:t>
       </w:r>
       <w:r>
@@ -5460,8 +5248,8 @@
         </w:rPr>
         <w:t xml:space="preserve">. </w:t>
       </w:r>
-      <w:bookmarkStart w:id="24" w:name="Conclusioni"/>
-      <w:bookmarkEnd w:id="24"/>
+      <w:bookmarkStart w:id="26" w:name="Conclusioni"/>
+      <w:bookmarkEnd w:id="26"/>
       <w:r>
         <w:rPr>
           <w:b/>
@@ -5559,8 +5347,8 @@
         </w:rPr>
         <w:t xml:space="preserve">. </w:t>
       </w:r>
-      <w:bookmarkStart w:id="25" w:name="Repository"/>
-      <w:bookmarkEnd w:id="25"/>
+      <w:bookmarkStart w:id="27" w:name="Repository"/>
+      <w:bookmarkEnd w:id="27"/>
       <w:r>
         <w:rPr>
           <w:b/>
@@ -8034,7 +7822,7 @@
   <w:abstractNum w:abstractNumId="19" w15:restartNumberingAfterBreak="0">
     <w:nsid w:val="5B7D023B"/>
     <w:multiLevelType w:val="hybridMultilevel"/>
-    <w:tmpl w:val="6CEE52E6"/>
+    <w:tmpl w:val="40D6B8BA"/>
     <w:lvl w:ilvl="0" w:tplc="04100001">
       <w:start w:val="1"/>
       <w:numFmt w:val="bullet"/>

</xml_diff>